<commit_message>
memasukkan link URL tampilan web kelompok 1
</commit_message>
<xml_diff>
--- a/Pembagian tugas kelompok 1 TI4A.docx
+++ b/Pembagian tugas kelompok 1 TI4A.docx
@@ -8,6 +8,22 @@
       </w:r>
       <w:r>
         <w:t xml:space="preserve"> TI4A</w:t>
+      </w:r>
+    </w:p>
+    <w:p>
+      <w:pPr>
+        <w:rPr>
+          <w:color w:val="2E74B5" w:themeColor="accent1" w:themeShade="BF"/>
+        </w:rPr>
+      </w:pPr>
+      <w:r>
+        <w:t xml:space="preserve">URL tampilan Web : </w:t>
+      </w:r>
+      <w:r>
+        <w:rPr>
+          <w:color w:val="2E74B5" w:themeColor="accent1" w:themeShade="BF"/>
+        </w:rPr>
+        <w:t>https://gitilham.github.io/Web-TI4A-Kelompok-1/Mapato.html</w:t>
       </w:r>
     </w:p>
     <w:p/>
@@ -372,7 +388,6 @@
         </w:numPr>
       </w:pPr>
       <w:r>
-        <w:lastRenderedPageBreak/>
         <w:t>Desain halaman About</w:t>
       </w:r>
       <w:r>
@@ -441,6 +456,9 @@
         <w:pStyle w:val="ListParagraph"/>
       </w:pPr>
       <w:r>
+        <w:rPr>
+          <w:noProof/>
+        </w:rPr>
         <w:drawing>
           <wp:inline distT="0" distB="0" distL="0" distR="0" wp14:anchorId="20867158" wp14:editId="7CD31EE1">
             <wp:extent cx="3502798" cy="1993900"/>
@@ -495,6 +513,9 @@
         <w:pStyle w:val="ListParagraph"/>
       </w:pPr>
       <w:r>
+        <w:rPr>
+          <w:noProof/>
+        </w:rPr>
         <w:drawing>
           <wp:inline distT="0" distB="0" distL="0" distR="0" wp14:anchorId="2586143E" wp14:editId="44FEBE52">
             <wp:extent cx="3175000" cy="3151934"/>
@@ -564,6 +585,9 @@
         <w:pStyle w:val="ListParagraph"/>
       </w:pPr>
       <w:r>
+        <w:rPr>
+          <w:noProof/>
+        </w:rPr>
         <w:drawing>
           <wp:inline distT="0" distB="0" distL="0" distR="0" wp14:anchorId="01E352FD" wp14:editId="365B1930">
             <wp:extent cx="3733800" cy="3297791"/>
@@ -628,6 +652,9 @@
         <w:pStyle w:val="ListParagraph"/>
       </w:pPr>
       <w:r>
+        <w:rPr>
+          <w:noProof/>
+        </w:rPr>
         <w:drawing>
           <wp:inline distT="0" distB="0" distL="0" distR="0" wp14:anchorId="392D154B" wp14:editId="1785CFB7">
             <wp:extent cx="3771900" cy="2523465"/>
@@ -737,6 +764,9 @@
         <w:pStyle w:val="ListParagraph"/>
       </w:pPr>
       <w:r>
+        <w:rPr>
+          <w:noProof/>
+        </w:rPr>
         <w:drawing>
           <wp:inline distT="0" distB="0" distL="0" distR="0" wp14:anchorId="37F34685" wp14:editId="79C58D43">
             <wp:extent cx="2635250" cy="3388178"/>
@@ -1777,6 +1807,29 @@
       <w:contextualSpacing/>
     </w:pPr>
   </w:style>
+  <w:style w:type="character" w:styleId="Hyperlink">
+    <w:name w:val="Hyperlink"/>
+    <w:basedOn w:val="DefaultParagraphFont"/>
+    <w:uiPriority w:val="99"/>
+    <w:unhideWhenUsed/>
+    <w:rsid w:val="005312F6"/>
+    <w:rPr>
+      <w:color w:val="0563C1" w:themeColor="hyperlink"/>
+      <w:u w:val="single"/>
+    </w:rPr>
+  </w:style>
+  <w:style w:type="character" w:styleId="UnresolvedMention">
+    <w:name w:val="Unresolved Mention"/>
+    <w:basedOn w:val="DefaultParagraphFont"/>
+    <w:uiPriority w:val="99"/>
+    <w:semiHidden/>
+    <w:unhideWhenUsed/>
+    <w:rsid w:val="005312F6"/>
+    <w:rPr>
+      <w:color w:val="605E5C"/>
+      <w:shd w:val="clear" w:color="auto" w:fill="E1DFDD"/>
+    </w:rPr>
+  </w:style>
 </w:styles>
 </file>
 

</xml_diff>